<commit_message>
fix template 2,3,4 issues and create 6, 7, 8, 9 10 templates
</commit_message>
<xml_diff>
--- a/template2.docx
+++ b/template2.docx
@@ -519,7 +519,13 @@
                     <w:rPr>
                       <w:b/>
                     </w:rPr>
-                    <w:t>e.endDate</w:t>
+                    <w:t>w</w:t>
+                  </w:r>
+                  <w:r>
+                    <w:rPr>
+                      <w:b/>
+                    </w:rPr>
+                    <w:t>.endDate</w:t>
                   </w:r>
                   <w:proofErr w:type="spellEnd"/>
                   <w:r>

</xml_diff>